<commit_message>
Klassen diagram gemaakt EASY
en afbeelding usecase aangepast :dancer:
</commit_message>
<xml_diff>
--- a/Kerntaak 1/Use-case diagram/Use Case Diagram en Use Case DnD Inventory App.docx
+++ b/Kerntaak 1/Use-case diagram/Use Case Diagram en Use Case DnD Inventory App.docx
@@ -6,74 +6,6 @@
       <w:pPr>
         <w:pStyle w:val="Kop1"/>
       </w:pPr>
-      <w:r>
-        <w:rPr>
-          <w:rFonts w:ascii="Verdana" w:hAnsi="Verdana"/>
-        </w:rPr>
-        <w:drawing>
-          <wp:anchor distT="0" distB="0" distL="114300" distR="114300" simplePos="0" relativeHeight="251658240" behindDoc="1" locked="0" layoutInCell="1" allowOverlap="1" wp14:anchorId="43B968FF" wp14:editId="3AFDC7EB">
-            <wp:simplePos x="0" y="0"/>
-            <wp:positionH relativeFrom="column">
-              <wp:posOffset>227965</wp:posOffset>
-            </wp:positionH>
-            <wp:positionV relativeFrom="paragraph">
-              <wp:posOffset>548005</wp:posOffset>
-            </wp:positionV>
-            <wp:extent cx="4960620" cy="3489960"/>
-            <wp:effectExtent l="0" t="0" r="0" b="0"/>
-            <wp:wrapTight wrapText="bothSides">
-              <wp:wrapPolygon edited="0">
-                <wp:start x="0" y="0"/>
-                <wp:lineTo x="0" y="21459"/>
-                <wp:lineTo x="21484" y="21459"/>
-                <wp:lineTo x="21484" y="0"/>
-                <wp:lineTo x="0" y="0"/>
-              </wp:wrapPolygon>
-            </wp:wrapTight>
-            <wp:docPr id="1" name="Afbeelding 1"/>
-            <wp:cNvGraphicFramePr>
-              <a:graphicFrameLocks xmlns:a="http://schemas.openxmlformats.org/drawingml/2006/main" noChangeAspect="1"/>
-            </wp:cNvGraphicFramePr>
-            <a:graphic xmlns:a="http://schemas.openxmlformats.org/drawingml/2006/main">
-              <a:graphicData uri="http://schemas.openxmlformats.org/drawingml/2006/picture">
-                <pic:pic xmlns:pic="http://schemas.openxmlformats.org/drawingml/2006/picture">
-                  <pic:nvPicPr>
-                    <pic:cNvPr id="0" name=""/>
-                    <pic:cNvPicPr/>
-                  </pic:nvPicPr>
-                  <pic:blipFill>
-                    <a:blip r:embed="rId6">
-                      <a:extLst>
-                        <a:ext uri="{28A0092B-C50C-407E-A947-70E740481C1C}">
-                          <a14:useLocalDpi xmlns:a14="http://schemas.microsoft.com/office/drawing/2010/main" val="0"/>
-                        </a:ext>
-                      </a:extLst>
-                    </a:blip>
-                    <a:stretch>
-                      <a:fillRect/>
-                    </a:stretch>
-                  </pic:blipFill>
-                  <pic:spPr>
-                    <a:xfrm>
-                      <a:off x="0" y="0"/>
-                      <a:ext cx="4960620" cy="3489960"/>
-                    </a:xfrm>
-                    <a:prstGeom prst="rect">
-                      <a:avLst/>
-                    </a:prstGeom>
-                  </pic:spPr>
-                </pic:pic>
-              </a:graphicData>
-            </a:graphic>
-            <wp14:sizeRelH relativeFrom="page">
-              <wp14:pctWidth>0</wp14:pctWidth>
-            </wp14:sizeRelH>
-            <wp14:sizeRelV relativeFrom="page">
-              <wp14:pctHeight>0</wp14:pctHeight>
-            </wp14:sizeRelV>
-          </wp:anchor>
-        </w:drawing>
-      </w:r>
       <w:proofErr w:type="spellStart"/>
       <w:r>
         <w:t>Use</w:t>
@@ -104,6 +36,7 @@
       </w:r>
       <w:proofErr w:type="spellEnd"/>
     </w:p>
+    <w:p/>
     <w:p>
       <w:pPr>
         <w:tabs>
@@ -114,11 +47,64 @@
         </w:rPr>
       </w:pPr>
       <w:r>
+        <w:drawing>
+          <wp:anchor distT="0" distB="0" distL="114300" distR="114300" simplePos="0" relativeHeight="251658240" behindDoc="0" locked="0" layoutInCell="1" allowOverlap="1" wp14:anchorId="20C665A1" wp14:editId="7635A69B">
+            <wp:simplePos x="899160" y="1447800"/>
+            <wp:positionH relativeFrom="margin">
+              <wp:align>center</wp:align>
+            </wp:positionH>
+            <wp:positionV relativeFrom="margin">
+              <wp:posOffset>907415</wp:posOffset>
+            </wp:positionV>
+            <wp:extent cx="4175760" cy="3524250"/>
+            <wp:effectExtent l="0" t="0" r="0" b="0"/>
+            <wp:wrapSquare wrapText="bothSides"/>
+            <wp:docPr id="1" name="Afbeelding 1"/>
+            <wp:cNvGraphicFramePr>
+              <a:graphicFrameLocks xmlns:a="http://schemas.openxmlformats.org/drawingml/2006/main" noChangeAspect="1"/>
+            </wp:cNvGraphicFramePr>
+            <a:graphic xmlns:a="http://schemas.openxmlformats.org/drawingml/2006/main">
+              <a:graphicData uri="http://schemas.openxmlformats.org/drawingml/2006/picture">
+                <pic:pic xmlns:pic="http://schemas.openxmlformats.org/drawingml/2006/picture">
+                  <pic:nvPicPr>
+                    <pic:cNvPr id="0" name=""/>
+                    <pic:cNvPicPr/>
+                  </pic:nvPicPr>
+                  <pic:blipFill>
+                    <a:blip r:embed="rId6">
+                      <a:extLst>
+                        <a:ext uri="{28A0092B-C50C-407E-A947-70E740481C1C}">
+                          <a14:useLocalDpi xmlns:a14="http://schemas.microsoft.com/office/drawing/2010/main" val="0"/>
+                        </a:ext>
+                      </a:extLst>
+                    </a:blip>
+                    <a:stretch>
+                      <a:fillRect/>
+                    </a:stretch>
+                  </pic:blipFill>
+                  <pic:spPr>
+                    <a:xfrm>
+                      <a:off x="0" y="0"/>
+                      <a:ext cx="4175760" cy="3524250"/>
+                    </a:xfrm>
+                    <a:prstGeom prst="rect">
+                      <a:avLst/>
+                    </a:prstGeom>
+                  </pic:spPr>
+                </pic:pic>
+              </a:graphicData>
+            </a:graphic>
+          </wp:anchor>
+        </w:drawing>
+      </w:r>
+      <w:r>
         <w:rPr>
           <w:rFonts w:ascii="Verdana" w:hAnsi="Verdana"/>
         </w:rPr>
         <w:tab/>
       </w:r>
+      <w:bookmarkStart w:id="0" w:name="_GoBack"/>
+      <w:bookmarkEnd w:id="0"/>
     </w:p>
     <w:p>
       <w:pPr>
@@ -1556,7 +1542,6 @@
                 <w:rFonts w:ascii="Verdana" w:hAnsi="Verdana"/>
                 <w:b/>
               </w:rPr>
-              <w:lastRenderedPageBreak/>
               <w:t>Naam</w:t>
             </w:r>
           </w:p>
@@ -2043,8 +2028,6 @@
       <w:pPr>
         <w:pStyle w:val="Kop1"/>
       </w:pPr>
-      <w:bookmarkStart w:id="0" w:name="_GoBack"/>
-      <w:bookmarkEnd w:id="0"/>
       <w:proofErr w:type="spellStart"/>
       <w:r>
         <w:lastRenderedPageBreak/>

</xml_diff>